<commit_message>
a bunch of new stuff :>
</commit_message>
<xml_diff>
--- a/tk1104-digital-teknologi/økt2-07.09.2021/0x01 Binhex Oppgaver.docx
+++ b/tk1104-digital-teknologi/økt2-07.09.2021/0x01 Binhex Oppgaver.docx
@@ -1,6 +1,6 @@
 
 <file path=word/document.xml><?xml version="1.0" encoding="utf-8"?>
-<w:document xmlns:wpc="http://schemas.microsoft.com/office/word/2010/wordprocessingCanvas" xmlns:cx="http://schemas.microsoft.com/office/drawing/2014/chartex" xmlns:cx1="http://schemas.microsoft.com/office/drawing/2015/9/8/chartex" xmlns:cx2="http://schemas.microsoft.com/office/drawing/2015/10/21/chartex" xmlns:cx3="http://schemas.microsoft.com/office/drawing/2016/5/9/chartex" xmlns:cx4="http://schemas.microsoft.com/office/drawing/2016/5/10/chartex" xmlns:cx5="http://schemas.microsoft.com/office/drawing/2016/5/11/chartex" xmlns:cx6="http://schemas.microsoft.com/office/drawing/2016/5/12/chartex" xmlns:cx7="http://schemas.microsoft.com/office/drawing/2016/5/13/chartex" xmlns:cx8="http://schemas.microsoft.com/office/drawing/2016/5/14/chartex" xmlns:mc="http://schemas.openxmlformats.org/markup-compatibility/2006" xmlns:aink="http://schemas.microsoft.com/office/drawing/2016/ink" xmlns:am3d="http://schemas.microsoft.com/office/drawing/2017/model3d" xmlns:o="urn:schemas-microsoft-com:office:office" xmlns:r="http://schemas.openxmlformats.org/officeDocument/2006/relationships" xmlns:m="http://schemas.openxmlformats.org/officeDocument/2006/math" xmlns:v="urn:schemas-microsoft-com:vml" xmlns:wp14="http://schemas.microsoft.com/office/word/2010/wordprocessingDrawing" xmlns:wp="http://schemas.openxmlformats.org/drawingml/2006/wordprocessingDrawing" xmlns:w10="urn:schemas-microsoft-com:office:word" xmlns:w="http://schemas.openxmlformats.org/wordprocessingml/2006/main" xmlns:w14="http://schemas.microsoft.com/office/word/2010/wordml" xmlns:w15="http://schemas.microsoft.com/office/word/2012/wordml" xmlns:w16cex="http://schemas.microsoft.com/office/word/2018/wordml/cex" xmlns:w16cid="http://schemas.microsoft.com/office/word/2016/wordml/cid" xmlns:w16="http://schemas.microsoft.com/office/word/2018/wordml" xmlns:w16sdtdh="http://schemas.microsoft.com/office/word/2020/wordml/sdtdatahash" xmlns:w16se="http://schemas.microsoft.com/office/word/2015/wordml/symex" xmlns:wpg="http://schemas.microsoft.com/office/word/2010/wordprocessingGroup" xmlns:wpi="http://schemas.microsoft.com/office/word/2010/wordprocessingInk" xmlns:wne="http://schemas.microsoft.com/office/word/2006/wordml" xmlns:wps="http://schemas.microsoft.com/office/word/2010/wordprocessingShape" mc:Ignorable="w14 w15 w16se w16cid w16 w16cex w16sdtdh wp14">
+<w:document xmlns:wpc="http://schemas.microsoft.com/office/word/2010/wordprocessingCanvas" xmlns:cx="http://schemas.microsoft.com/office/drawing/2014/chartex" xmlns:cx1="http://schemas.microsoft.com/office/drawing/2015/9/8/chartex" xmlns:cx2="http://schemas.microsoft.com/office/drawing/2015/10/21/chartex" xmlns:cx3="http://schemas.microsoft.com/office/drawing/2016/5/9/chartex" xmlns:cx4="http://schemas.microsoft.com/office/drawing/2016/5/10/chartex" xmlns:cx5="http://schemas.microsoft.com/office/drawing/2016/5/11/chartex" xmlns:cx6="http://schemas.microsoft.com/office/drawing/2016/5/12/chartex" xmlns:cx7="http://schemas.microsoft.com/office/drawing/2016/5/13/chartex" xmlns:cx8="http://schemas.microsoft.com/office/drawing/2016/5/14/chartex" xmlns:mc="http://schemas.openxmlformats.org/markup-compatibility/2006" xmlns:aink="http://schemas.microsoft.com/office/drawing/2016/ink" xmlns:am3d="http://schemas.microsoft.com/office/drawing/2017/model3d" xmlns:o="urn:schemas-microsoft-com:office:office" xmlns:r="http://schemas.openxmlformats.org/officeDocument/2006/relationships" xmlns:m="http://schemas.openxmlformats.org/officeDocument/2006/math" xmlns:v="urn:schemas-microsoft-com:vml" xmlns:wp14="http://schemas.microsoft.com/office/word/2010/wordprocessingDrawing" xmlns:wp="http://schemas.openxmlformats.org/drawingml/2006/wordprocessingDrawing" xmlns:w10="urn:schemas-microsoft-com:office:word" xmlns:w="http://schemas.openxmlformats.org/wordprocessingml/2006/main" xmlns:w14="http://schemas.microsoft.com/office/word/2010/wordml" xmlns:w15="http://schemas.microsoft.com/office/word/2012/wordml" xmlns:w16cex="http://schemas.microsoft.com/office/word/2018/wordml/cex" xmlns:w16cid="http://schemas.microsoft.com/office/word/2016/wordml/cid" xmlns:w16="http://schemas.microsoft.com/office/word/2018/wordml" xmlns:w16se="http://schemas.microsoft.com/office/word/2015/wordml/symex" xmlns:wpg="http://schemas.microsoft.com/office/word/2010/wordprocessingGroup" xmlns:wpi="http://schemas.microsoft.com/office/word/2010/wordprocessingInk" xmlns:wne="http://schemas.microsoft.com/office/word/2006/wordml" xmlns:wps="http://schemas.microsoft.com/office/word/2010/wordprocessingShape" mc:Ignorable="w14 w15 w16se w16cid w16 w16cex wp14">
   <w:body>
     <w:p>
       <w:pPr>
@@ -84,10 +84,7 @@
         <w:ind w:right="234" w:hanging="360"/>
       </w:pPr>
       <w:r>
-        <w:t>Enkelte av oppga</w:t>
-      </w:r>
-      <w:r>
-        <w:t xml:space="preserve">vene kan gå litt utenom det som er presentert i forelesningene, bruk gjerne veilederene til å peke deg i riktig retning! </w:t>
+        <w:t xml:space="preserve">Enkelte av oppgavene kan gå litt utenom det som er presentert i forelesningene, bruk gjerne veilederene til å peke deg i riktig retning! </w:t>
       </w:r>
     </w:p>
     <w:p>
@@ -551,7 +548,7 @@
               </wp:anchor>
             </w:drawing>
           </mc:Choice>
-          <mc:Fallback>
+          <mc:Fallback xmlns:w16sdtdh="http://schemas.microsoft.com/office/word/2020/wordml/sdtdatahash">
             <w:pict>
               <v:shapetype w14:anchorId="212EEEBA" id="_x0000_t202" coordsize="21600,21600" o:spt="202" path="m,l,21600r21600,l21600,xe">
                 <v:stroke joinstyle="miter"/>
@@ -902,10 +899,7 @@
         <w:ind w:right="234" w:hanging="360"/>
       </w:pPr>
       <w:r>
-        <w:t>Hvor mange bi</w:t>
-      </w:r>
-      <w:r>
-        <w:t xml:space="preserve">tmønstre (forskjellige kominasjoner av 0 og 1) kan du lage med 8 bits?  </w:t>
+        <w:t xml:space="preserve">Hvor mange bitmønstre (forskjellige kominasjoner av 0 og 1) kan du lage med 8 bits?  </w:t>
       </w:r>
     </w:p>
     <w:p>
@@ -974,14 +968,7 @@
           <w:b/>
           <w:bCs/>
         </w:rPr>
-        <w:t xml:space="preserve">256, fordi hver bit kan være 1 eller </w:t>
-      </w:r>
-      <w:r>
-        <w:rPr>
-          <w:b/>
-          <w:bCs/>
-        </w:rPr>
-        <w:t xml:space="preserve">0, da er det med 8 bit mulig å lage </w:t>
+        <w:t xml:space="preserve">256, fordi hver bit kan være 1 eller 0, da er det med 8 bit mulig å lage </w:t>
       </w:r>
     </w:p>
     <w:p>
@@ -1441,7 +1428,7 @@
               </wp:anchor>
             </w:drawing>
           </mc:Choice>
-          <mc:Fallback>
+          <mc:Fallback xmlns:w16sdtdh="http://schemas.microsoft.com/office/word/2020/wordml/sdtdatahash">
             <w:pict>
               <v:shape w14:anchorId="161E278A" id="_x0000_s1027" type="#_x0000_t202" style="position:absolute;left:0;text-align:left;margin-left:134.7pt;margin-top:21.9pt;width:185.9pt;height:219.55pt;z-index:251666432;visibility:visible;mso-wrap-style:square;mso-width-percent:400;mso-height-percent:0;mso-wrap-distance-left:9pt;mso-wrap-distance-top:3.6pt;mso-wrap-distance-right:9pt;mso-wrap-distance-bottom:3.6pt;mso-position-horizontal:right;mso-position-horizontal-relative:margin;mso-position-vertical:absolute;mso-position-vertical-relative:text;mso-width-percent:400;mso-height-percent:0;mso-width-relative:margin;mso-height-relative:margin;v-text-anchor:top" o:gfxdata="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">
                 <v:textbox>
@@ -2115,7 +2102,7 @@
               </wp:anchor>
             </w:drawing>
           </mc:Choice>
-          <mc:Fallback>
+          <mc:Fallback xmlns:w16sdtdh="http://schemas.microsoft.com/office/word/2020/wordml/sdtdatahash">
             <w:pict>
               <v:shape w14:anchorId="5E552011" id="_x0000_s1028" type="#_x0000_t202" style="position:absolute;left:0;text-align:left;margin-left:105.2pt;margin-top:9.85pt;width:162pt;height:245.25pt;z-index:251664384;visibility:visible;mso-wrap-style:square;mso-width-percent:0;mso-height-percent:0;mso-wrap-distance-left:9pt;mso-wrap-distance-top:3.6pt;mso-wrap-distance-right:9pt;mso-wrap-distance-bottom:3.6pt;mso-position-horizontal:absolute;mso-position-horizontal-relative:text;mso-position-vertical:absolute;mso-position-vertical-relative:text;mso-width-percent:0;mso-height-percent:0;mso-width-relative:margin;mso-height-relative:margin;v-text-anchor:top" o:gfxdata="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">
                 <v:textbox>
@@ -2625,10 +2612,7 @@
         <w:t xml:space="preserve">1001 </w:t>
       </w:r>
       <w:r>
-        <w:t xml:space="preserve">1001 </w:t>
-      </w:r>
-      <w:r>
-        <w:t xml:space="preserve">= </w:t>
+        <w:t xml:space="preserve">1001 = </w:t>
       </w:r>
       <w:r>
         <w:t>1*2</w:t>
@@ -3734,10 +3718,7 @@
         <w:ind w:right="234" w:hanging="360"/>
       </w:pPr>
       <w:r>
-        <w:t xml:space="preserve">0000 0000 0000 0000 </w:t>
-      </w:r>
-      <w:r>
-        <w:t xml:space="preserve">+ </w:t>
+        <w:t xml:space="preserve">0000 0000 0000 0000 + </w:t>
       </w:r>
     </w:p>
     <w:p>
@@ -4487,10 +4468,7 @@
         <w:ind w:right="234" w:hanging="360"/>
       </w:pPr>
       <w:r>
-        <w:t>Fork</w:t>
-      </w:r>
-      <w:r>
-        <w:t xml:space="preserve">lar og vis med eksempler hva overflow er, i 8 bits presisjon. </w:t>
+        <w:t xml:space="preserve">Forklar og vis med eksempler hva overflow er, i 8 bits presisjon. </w:t>
       </w:r>
     </w:p>
     <w:p>
@@ -4568,13 +4546,7 @@
         <w:ind w:left="1320" w:right="299"/>
       </w:pPr>
       <w:r>
-        <w:t>Når man skal konvertere et binærtall til desimal, og d</w:t>
-      </w:r>
-      <w:r>
-        <w:t>et er oppgitt at det er brukt toerkomplement på det, vil man først se til den mest signifikante biten, og avgjøre om den er positiv eller negativ. Om den er 0 er tallet positivt, og om den er 1 er tallet negativt. (Her må man også passe på at man vet presi</w:t>
-      </w:r>
-      <w:r>
-        <w:t xml:space="preserve">sjonen) </w:t>
+        <w:t xml:space="preserve">Når man skal konvertere et binærtall til desimal, og det er oppgitt at det er brukt toerkomplement på det, vil man først se til den mest signifikante biten, og avgjøre om den er positiv eller negativ. Om den er 0 er tallet positivt, og om den er 1 er tallet negativt. (Her må man også passe på at man vet presisjonen) </w:t>
       </w:r>
       <w:r>
         <w:rPr>
@@ -4590,10 +4562,7 @@
         <w:ind w:left="1320" w:right="299"/>
       </w:pPr>
       <w:r>
-        <w:t xml:space="preserve">Si at vi har tallet 1010 0101 med 8 bits presisjon på toerkomplement. Da må vi se på tallet 8 plasser fra høyre, og avgjøre om tallet er negativt eller positivt. Vi ser at ‘Sign’-biten er et 1-tall, som vil si at tallet er negativt. Den </w:t>
-      </w:r>
-      <w:r>
-        <w:t xml:space="preserve">første biten tilsvarer tallet –128. </w:t>
+        <w:t xml:space="preserve">Si at vi har tallet 1010 0101 med 8 bits presisjon på toerkomplement. Da må vi se på tallet 8 plasser fra høyre, og avgjøre om tallet er negativt eller positivt. Vi ser at ‘Sign’-biten er et 1-tall, som vil si at tallet er negativt. Den første biten tilsvarer tallet –128. </w:t>
       </w:r>
     </w:p>
     <w:p>
@@ -4647,10 +4616,7 @@
         <w:t>0</w:t>
       </w:r>
       <w:r>
-        <w:t xml:space="preserve"> </w:t>
-      </w:r>
-      <w:r>
-        <w:t xml:space="preserve">ville vi fått et helt annet resultat: </w:t>
+        <w:t xml:space="preserve"> ville vi fått et helt annet resultat: </w:t>
       </w:r>
     </w:p>
     <w:p>
@@ -4831,10 +4797,7 @@
         <w:ind w:left="2045" w:right="234" w:hanging="360"/>
       </w:pPr>
       <w:r>
-        <w:t xml:space="preserve">1110 0000 = </w:t>
-      </w:r>
-      <w:r>
-        <w:t xml:space="preserve"> </w:t>
+        <w:t xml:space="preserve">1110 0000 =  </w:t>
       </w:r>
       <w:r>
         <w:t>0010 0000</w:t>
@@ -4894,10 +4857,7 @@
         <w:rPr>
           <w:b/>
         </w:rPr>
-        <w:t>?</w:t>
-      </w:r>
-      <w:r>
-        <w:t xml:space="preserve"> </w:t>
+        <w:t>0110 0010</w:t>
       </w:r>
     </w:p>
     <w:p>
@@ -4915,10 +4875,7 @@
         <w:rPr>
           <w:b/>
         </w:rPr>
-        <w:t>?</w:t>
-      </w:r>
-      <w:r>
-        <w:t xml:space="preserve"> </w:t>
+        <w:t>0000 1001</w:t>
       </w:r>
     </w:p>
     <w:p>
@@ -5231,8 +5188,6 @@
         <w:tblCellMar>
           <w:top w:w="12" w:type="dxa"/>
           <w:left w:w="29" w:type="dxa"/>
-          <w:bottom w:w="0" w:type="dxa"/>
-          <w:right w:w="0" w:type="dxa"/>
         </w:tblCellMar>
         <w:tblLook w:val="04A0" w:firstRow="1" w:lastRow="0" w:firstColumn="1" w:lastColumn="0" w:noHBand="0" w:noVBand="1"/>
       </w:tblPr>
@@ -5261,10 +5216,7 @@
             </w:pPr>
             <w:r>
               <w:lastRenderedPageBreak/>
-              <w:t>Når man skal konvertere et desimaltall til binært, og det er oppgitt at det er brukt toerkomplement på det, vil man først se om det er et positivt ell</w:t>
-            </w:r>
-            <w:r>
-              <w:t xml:space="preserve">er negativt tall, det vil avgjøre om den mest signifikante biten er 0 eller 1. Om den er 0 er tallet positivt, og om den er 1 er tallet negativt. (Her må man også passe på at man vet presisjonen). </w:t>
+              <w:t xml:space="preserve">Når man skal konvertere et desimaltall til binært, og det er oppgitt at det er brukt toerkomplement på det, vil man først se om det er et positivt eller negativt tall, det vil avgjøre om den mest signifikante biten er 0 eller 1. Om den er 0 er tallet positivt, og om den er 1 er tallet negativt. (Her må man også passe på at man vet presisjonen). </w:t>
             </w:r>
           </w:p>
           <w:p>
@@ -5273,10 +5225,7 @@
               <w:ind w:left="0" w:firstLine="0"/>
             </w:pPr>
             <w:r>
-              <w:t>Om tallet er negativt vet vi altså att MSB er 1, det betyr</w:t>
-            </w:r>
-            <w:r>
-              <w:t xml:space="preserve"> at vi nå må finne ut av hvilke fler at bitene som skal være 1 før å frem rett svar, «Hva må vi plusse -128 med for å få rett svar?». </w:t>
+              <w:t xml:space="preserve">Om tallet er negativt vet vi altså att MSB er 1, det betyr at vi nå må finne ut av hvilke fler at bitene som skal være 1 før å frem rett svar, «Hva må vi plusse -128 med for å få rett svar?». </w:t>
             </w:r>
           </w:p>
           <w:p>
@@ -5325,9 +5274,7 @@
               <w:tblW w:w="3708" w:type="dxa"/>
               <w:tblInd w:w="0" w:type="dxa"/>
               <w:tblCellMar>
-                <w:top w:w="0" w:type="dxa"/>
                 <w:left w:w="153" w:type="dxa"/>
-                <w:bottom w:w="0" w:type="dxa"/>
                 <w:right w:w="115" w:type="dxa"/>
               </w:tblCellMar>
               <w:tblLook w:val="04A0" w:firstRow="1" w:lastRow="0" w:firstColumn="1" w:lastColumn="0" w:noHBand="0" w:noVBand="1"/>
@@ -5361,14 +5308,7 @@
                       <w:rFonts w:ascii="Calibri" w:eastAsia="Calibri" w:hAnsi="Calibri" w:cs="Calibri"/>
                       <w:sz w:val="22"/>
                     </w:rPr>
-                    <w:t xml:space="preserve">For å </w:t>
-                  </w:r>
-                  <w:r>
-                    <w:rPr>
-                      <w:rFonts w:ascii="Calibri" w:eastAsia="Calibri" w:hAnsi="Calibri" w:cs="Calibri"/>
-                      <w:sz w:val="22"/>
-                    </w:rPr>
-                    <w:t xml:space="preserve">finne ut av hvilke tall som skal være 1 må vi følge det binære tallsystemet og se hvilket tall som er det nærmeste tallet under det opprinnelige tallet, eller samme tall som det opprinnelige tallet. </w:t>
+                    <w:t xml:space="preserve">For å finne ut av hvilke tall som skal være 1 må vi følge det binære tallsystemet og se hvilket tall som er det nærmeste tallet under det opprinnelige tallet, eller samme tall som det opprinnelige tallet. </w:t>
                   </w:r>
                 </w:p>
               </w:tc>
@@ -5620,7 +5560,7 @@
                     </wp:anchor>
                   </w:drawing>
                 </mc:Choice>
-                <mc:Fallback xmlns:a="http://schemas.openxmlformats.org/drawingml/2006/main">
+                <mc:Fallback xmlns:a="http://schemas.openxmlformats.org/drawingml/2006/main" xmlns:w16sdtdh="http://schemas.microsoft.com/office/word/2020/wordml/sdtdatahash">
                   <w:pict>
                     <v:group id="Group 13458" style="width:29.35pt;height:65.64pt;position:absolute;z-index:-2147483499;mso-position-horizontal-relative:text;mso-position-horizontal:absolute;margin-left:21.75pt;mso-position-vertical-relative:text;margin-top:-5.00647pt;" coordsize="3727,8336">
                       <v:shape id="Shape 1110" style="position:absolute;width:2317;height:2451;left:1409;top:0;" coordsize="231775,245110" path="m0,122555c0,54864,51943,0,115951,0c179832,0,231775,54864,231775,122555c231775,190246,179832,245110,115951,245110c51943,245110,0,190246,0,122555x">
@@ -5668,13 +5608,7 @@
               <w:rPr>
                 <w:rFonts w:ascii="Courier New" w:eastAsia="Courier New" w:hAnsi="Courier New" w:cs="Courier New"/>
               </w:rPr>
-              <w:t xml:space="preserve">2 – </w:t>
-            </w:r>
-            <w:r>
-              <w:rPr>
-                <w:rFonts w:ascii="Courier New" w:eastAsia="Courier New" w:hAnsi="Courier New" w:cs="Courier New"/>
-              </w:rPr>
-              <w:t xml:space="preserve">2 = 0 </w:t>
+              <w:t xml:space="preserve">2 – 2 = 0 </w:t>
             </w:r>
           </w:p>
           <w:p>
@@ -5886,7 +5820,7 @@
                     </wp:anchor>
                   </w:drawing>
                 </mc:Choice>
-                <mc:Fallback xmlns:a="http://schemas.openxmlformats.org/drawingml/2006/main">
+                <mc:Fallback xmlns:a="http://schemas.openxmlformats.org/drawingml/2006/main" xmlns:w16sdtdh="http://schemas.microsoft.com/office/word/2020/wordml/sdtdatahash">
                   <w:pict>
                     <v:group id="Group 13457" style="width:29.79pt;height:27.58pt;position:absolute;mso-position-horizontal-relative:text;mso-position-horizontal:absolute;margin-left:99.8pt;mso-position-vertical-relative:text;margin-top:11.5635pt;" coordsize="3783,3502">
                       <v:shape id="Shape 1108" style="position:absolute;width:760;height:3493;left:0;top:8;" coordsize="76073,349377" path="m43815,0l50165,254l41183,273341l76073,274447l35560,349377l0,272035l34836,273139l43815,0x">
@@ -6104,7 +6038,7 @@
                     </wp:inline>
                   </w:drawing>
                 </mc:Choice>
-                <mc:Fallback>
+                <mc:Fallback xmlns:w16sdtdh="http://schemas.microsoft.com/office/word/2020/wordml/sdtdatahash">
                   <w:pict>
                     <v:group w14:anchorId="24736896" id="Group 13456" o:spid="_x0000_s1029" style="width:64.25pt;height:32.75pt;mso-position-horizontal-relative:char;mso-position-vertical-relative:line" coordsize="8161,4159" o:gfxdata="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">
                       <v:rect id="Rectangle 1074" o:spid="_x0000_s1030" style="position:absolute;top:1604;width:1216;height:1851;visibility:visible;mso-wrap-style:square;v-text-anchor:top" o:gfxdata="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" filled="f" stroked="f">
@@ -6188,13 +6122,7 @@
         <w:rPr>
           <w:b/>
         </w:rPr>
-        <w:t>?</w:t>
-      </w:r>
-      <w:r>
-        <w:rPr>
-          <w:color w:val="FF0000"/>
-        </w:rPr>
-        <w:t xml:space="preserve"> </w:t>
+        <w:t>0000 1010</w:t>
       </w:r>
     </w:p>
     <w:p>
@@ -6212,10 +6140,7 @@
         <w:rPr>
           <w:b/>
         </w:rPr>
-        <w:t>?</w:t>
-      </w:r>
-      <w:r>
-        <w:t xml:space="preserve"> </w:t>
+        <w:t>1111 1000</w:t>
       </w:r>
     </w:p>
     <w:p>
@@ -6231,13 +6156,7 @@
         <w:t xml:space="preserve">-77 = </w:t>
       </w:r>
       <w:r>
-        <w:rPr>
-          <w:b/>
-        </w:rPr>
-        <w:t>?</w:t>
-      </w:r>
-      <w:r>
-        <w:t xml:space="preserve"> </w:t>
+        <w:t>1011 0011</w:t>
       </w:r>
     </w:p>
     <w:p>
@@ -6257,16 +6176,10 @@
         <w:ind w:right="234" w:hanging="360"/>
       </w:pPr>
       <w:r>
-        <w:t xml:space="preserve">69 = </w:t>
-      </w:r>
-      <w:r>
-        <w:rPr>
-          <w:b/>
-        </w:rPr>
-        <w:t>?</w:t>
-      </w:r>
-      <w:r>
-        <w:t xml:space="preserve"> </w:t>
+        <w:t>69 =</w:t>
+      </w:r>
+      <w:r>
+        <w:t xml:space="preserve"> 0100 0101</w:t>
       </w:r>
     </w:p>
     <w:p>
@@ -6285,10 +6198,7 @@
         <w:rPr>
           <w:b/>
         </w:rPr>
-        <w:t>?</w:t>
-      </w:r>
-      <w:r>
-        <w:t xml:space="preserve"> </w:t>
+        <w:t>1101 0110</w:t>
       </w:r>
     </w:p>
     <w:p>
@@ -6306,10 +6216,7 @@
         <w:rPr>
           <w:b/>
         </w:rPr>
-        <w:t>?</w:t>
-      </w:r>
-      <w:r>
-        <w:t xml:space="preserve"> </w:t>
+        <w:t>Går ikke.</w:t>
       </w:r>
     </w:p>
     <w:p>
@@ -6328,10 +6235,7 @@
         <w:rPr>
           <w:b/>
         </w:rPr>
-        <w:t>?</w:t>
-      </w:r>
-      <w:r>
-        <w:t xml:space="preserve"> </w:t>
+        <w:t>1111 0100</w:t>
       </w:r>
     </w:p>
     <w:p>
@@ -6360,8 +6264,6 @@
         <w:tblCellMar>
           <w:top w:w="50" w:type="dxa"/>
           <w:left w:w="29" w:type="dxa"/>
-          <w:bottom w:w="0" w:type="dxa"/>
-          <w:right w:w="0" w:type="dxa"/>
         </w:tblCellMar>
         <w:tblLook w:val="04A0" w:firstRow="1" w:lastRow="0" w:firstColumn="1" w:lastColumn="0" w:noHBand="0" w:noVBand="1"/>
       </w:tblPr>
@@ -6405,13 +6307,7 @@
               <w:rPr>
                 <w:rFonts w:ascii="Courier New" w:eastAsia="Courier New" w:hAnsi="Courier New" w:cs="Courier New"/>
               </w:rPr>
-              <w:t xml:space="preserve">Si at vi skal regne 23 – 4, det som er viktig å huske er at dette </w:t>
-            </w:r>
-            <w:r>
-              <w:rPr>
-                <w:rFonts w:ascii="Courier New" w:eastAsia="Courier New" w:hAnsi="Courier New" w:cs="Courier New"/>
-              </w:rPr>
-              <w:t xml:space="preserve">er de samme som 23 + (- 4).  </w:t>
+              <w:t xml:space="preserve">Si at vi skal regne 23 – 4, det som er viktig å huske er at dette er de samme som 23 + (- 4).  </w:t>
             </w:r>
           </w:p>
           <w:p>
@@ -6759,9 +6655,7 @@
         <w:tblInd w:w="490" w:type="dxa"/>
         <w:tblCellMar>
           <w:top w:w="82" w:type="dxa"/>
-          <w:left w:w="0" w:type="dxa"/>
           <w:bottom w:w="4" w:type="dxa"/>
-          <w:right w:w="0" w:type="dxa"/>
         </w:tblCellMar>
         <w:tblLook w:val="04A0" w:firstRow="1" w:lastRow="0" w:firstColumn="1" w:lastColumn="0" w:noHBand="0" w:noVBand="1"/>
       </w:tblPr>
@@ -6886,21 +6780,10 @@
               <w:t>127 – 128 =</w:t>
             </w:r>
             <w:r>
-              <w:rPr>
-                <w:sz w:val="37"/>
-                <w:vertAlign w:val="superscript"/>
-              </w:rPr>
               <w:t xml:space="preserve"> </w:t>
             </w:r>
             <w:r>
-              <w:rPr>
-                <w:sz w:val="37"/>
-                <w:vertAlign w:val="superscript"/>
-              </w:rPr>
-              <w:tab/>
-            </w:r>
-            <w:r>
-              <w:t xml:space="preserve"> ? </w:t>
+              <w:t xml:space="preserve">? </w:t>
             </w:r>
           </w:p>
           <w:p>
@@ -7030,10 +6913,7 @@
             </w:pPr>
             <w:r>
               <w:lastRenderedPageBreak/>
-              <w:t xml:space="preserve">78 – </w:t>
-            </w:r>
-            <w:r>
-              <w:t>12 = ?</w:t>
+              <w:t>78 – 12 = ?</w:t>
             </w:r>
             <w:r>
               <w:rPr>
@@ -7654,10 +7534,7 @@
         <w:ind w:left="682" w:right="234"/>
       </w:pPr>
       <w:r>
-        <w:t xml:space="preserve">Konverter tallene under </w:t>
-      </w:r>
-      <w:r>
-        <w:t xml:space="preserve">fra det binære tallsystemet (base 2) til det heksadesimale tallsystemet (base 16). </w:t>
+        <w:t xml:space="preserve">Konverter tallene under fra det binære tallsystemet (base 2) til det heksadesimale tallsystemet (base 16). </w:t>
       </w:r>
     </w:p>
     <w:p>
@@ -7748,10 +7625,7 @@
         <w:ind w:left="822" w:right="234"/>
       </w:pPr>
       <w:r>
-        <w:t xml:space="preserve">Konverter tallene under fra det heksadesimale </w:t>
-      </w:r>
-      <w:r>
-        <w:t xml:space="preserve">tallsystemet (base 16) til det binære tallsystemet (base 2). </w:t>
+        <w:t xml:space="preserve">Konverter tallene under fra det heksadesimale tallsystemet (base 16) til det binære tallsystemet (base 2). </w:t>
       </w:r>
     </w:p>
     <w:p>
@@ -8114,10 +7988,7 @@
         <w:ind w:left="975" w:right="612"/>
       </w:pPr>
       <w:r>
-        <w:t xml:space="preserve">Legg sammen tallene, og oppgi svaret på base </w:t>
-      </w:r>
-      <w:r>
-        <w:t xml:space="preserve">16 (heksadesimalt), bruk penn og papir. (Flere konverteringer </w:t>
+        <w:t xml:space="preserve">Legg sammen tallene, og oppgi svaret på base 16 (heksadesimalt), bruk penn og papir. (Flere konverteringer </w:t>
       </w:r>
       <w:r>
         <w:rPr>
@@ -8453,10 +8324,7 @@
         <w:ind w:right="234" w:hanging="360"/>
       </w:pPr>
       <w:r>
-        <w:t xml:space="preserve">0xEDB – 0x8DA </w:t>
-      </w:r>
-      <w:r>
-        <w:t xml:space="preserve">= ? </w:t>
+        <w:t xml:space="preserve">0xEDB – 0x8DA = ? </w:t>
       </w:r>
     </w:p>
     <w:p>
@@ -8723,7 +8591,7 @@
 </file>
 
 <file path=word/numbering.xml><?xml version="1.0" encoding="utf-8"?>
-<w:numbering xmlns:wpc="http://schemas.microsoft.com/office/word/2010/wordprocessingCanvas" xmlns:cx="http://schemas.microsoft.com/office/drawing/2014/chartex" xmlns:cx1="http://schemas.microsoft.com/office/drawing/2015/9/8/chartex" xmlns:cx2="http://schemas.microsoft.com/office/drawing/2015/10/21/chartex" xmlns:cx3="http://schemas.microsoft.com/office/drawing/2016/5/9/chartex" xmlns:cx4="http://schemas.microsoft.com/office/drawing/2016/5/10/chartex" xmlns:cx5="http://schemas.microsoft.com/office/drawing/2016/5/11/chartex" xmlns:cx6="http://schemas.microsoft.com/office/drawing/2016/5/12/chartex" xmlns:cx7="http://schemas.microsoft.com/office/drawing/2016/5/13/chartex" xmlns:cx8="http://schemas.microsoft.com/office/drawing/2016/5/14/chartex" xmlns:mc="http://schemas.openxmlformats.org/markup-compatibility/2006" xmlns:aink="http://schemas.microsoft.com/office/drawing/2016/ink" xmlns:am3d="http://schemas.microsoft.com/office/drawing/2017/model3d" xmlns:o="urn:schemas-microsoft-com:office:office" xmlns:r="http://schemas.openxmlformats.org/officeDocument/2006/relationships" xmlns:m="http://schemas.openxmlformats.org/officeDocument/2006/math" xmlns:v="urn:schemas-microsoft-com:vml" xmlns:wp14="http://schemas.microsoft.com/office/word/2010/wordprocessingDrawing" xmlns:wp="http://schemas.openxmlformats.org/drawingml/2006/wordprocessingDrawing" xmlns:w10="urn:schemas-microsoft-com:office:word" xmlns:w="http://schemas.openxmlformats.org/wordprocessingml/2006/main" xmlns:w14="http://schemas.microsoft.com/office/word/2010/wordml" xmlns:w15="http://schemas.microsoft.com/office/word/2012/wordml" xmlns:w16cex="http://schemas.microsoft.com/office/word/2018/wordml/cex" xmlns:w16cid="http://schemas.microsoft.com/office/word/2016/wordml/cid" xmlns:w16="http://schemas.microsoft.com/office/word/2018/wordml" xmlns:w16sdtdh="http://schemas.microsoft.com/office/word/2020/wordml/sdtdatahash" xmlns:w16se="http://schemas.microsoft.com/office/word/2015/wordml/symex" xmlns:wpg="http://schemas.microsoft.com/office/word/2010/wordprocessingGroup" xmlns:wpi="http://schemas.microsoft.com/office/word/2010/wordprocessingInk" xmlns:wne="http://schemas.microsoft.com/office/word/2006/wordml" xmlns:wps="http://schemas.microsoft.com/office/word/2010/wordprocessingShape" mc:Ignorable="w14 w15 w16se w16cid w16 w16cex w16sdtdh wp14">
+<w:numbering xmlns:wpc="http://schemas.microsoft.com/office/word/2010/wordprocessingCanvas" xmlns:cx="http://schemas.microsoft.com/office/drawing/2014/chartex" xmlns:cx1="http://schemas.microsoft.com/office/drawing/2015/9/8/chartex" xmlns:cx2="http://schemas.microsoft.com/office/drawing/2015/10/21/chartex" xmlns:cx3="http://schemas.microsoft.com/office/drawing/2016/5/9/chartex" xmlns:cx4="http://schemas.microsoft.com/office/drawing/2016/5/10/chartex" xmlns:cx5="http://schemas.microsoft.com/office/drawing/2016/5/11/chartex" xmlns:cx6="http://schemas.microsoft.com/office/drawing/2016/5/12/chartex" xmlns:cx7="http://schemas.microsoft.com/office/drawing/2016/5/13/chartex" xmlns:cx8="http://schemas.microsoft.com/office/drawing/2016/5/14/chartex" xmlns:mc="http://schemas.openxmlformats.org/markup-compatibility/2006" xmlns:aink="http://schemas.microsoft.com/office/drawing/2016/ink" xmlns:am3d="http://schemas.microsoft.com/office/drawing/2017/model3d" xmlns:o="urn:schemas-microsoft-com:office:office" xmlns:r="http://schemas.openxmlformats.org/officeDocument/2006/relationships" xmlns:m="http://schemas.openxmlformats.org/officeDocument/2006/math" xmlns:v="urn:schemas-microsoft-com:vml" xmlns:wp14="http://schemas.microsoft.com/office/word/2010/wordprocessingDrawing" xmlns:wp="http://schemas.openxmlformats.org/drawingml/2006/wordprocessingDrawing" xmlns:w10="urn:schemas-microsoft-com:office:word" xmlns:w="http://schemas.openxmlformats.org/wordprocessingml/2006/main" xmlns:w14="http://schemas.microsoft.com/office/word/2010/wordml" xmlns:w15="http://schemas.microsoft.com/office/word/2012/wordml" xmlns:w16cex="http://schemas.microsoft.com/office/word/2018/wordml/cex" xmlns:w16cid="http://schemas.microsoft.com/office/word/2016/wordml/cid" xmlns:w16="http://schemas.microsoft.com/office/word/2018/wordml" xmlns:w16se="http://schemas.microsoft.com/office/word/2015/wordml/symex" xmlns:wpg="http://schemas.microsoft.com/office/word/2010/wordprocessingGroup" xmlns:wpi="http://schemas.microsoft.com/office/word/2010/wordprocessingInk" xmlns:wne="http://schemas.microsoft.com/office/word/2006/wordml" xmlns:wps="http://schemas.microsoft.com/office/word/2010/wordprocessingShape" mc:Ignorable="w14 w15 w16se w16cid w16 w16cex wp14">
   <w:abstractNum w:abstractNumId="0" w15:restartNumberingAfterBreak="0">
     <w:nsid w:val="02634CCC"/>
     <w:multiLevelType w:val="hybridMultilevel"/>
@@ -13813,7 +13681,7 @@
 </file>
 
 <file path=word/styles.xml><?xml version="1.0" encoding="utf-8"?>
-<w:styles xmlns:mc="http://schemas.openxmlformats.org/markup-compatibility/2006" xmlns:r="http://schemas.openxmlformats.org/officeDocument/2006/relationships" xmlns:w="http://schemas.openxmlformats.org/wordprocessingml/2006/main" xmlns:w14="http://schemas.microsoft.com/office/word/2010/wordml" xmlns:w15="http://schemas.microsoft.com/office/word/2012/wordml" xmlns:w16cex="http://schemas.microsoft.com/office/word/2018/wordml/cex" xmlns:w16cid="http://schemas.microsoft.com/office/word/2016/wordml/cid" xmlns:w16="http://schemas.microsoft.com/office/word/2018/wordml" xmlns:w16sdtdh="http://schemas.microsoft.com/office/word/2020/wordml/sdtdatahash" xmlns:w16se="http://schemas.microsoft.com/office/word/2015/wordml/symex" mc:Ignorable="w14 w15 w16se w16cid w16 w16cex w16sdtdh">
+<w:styles xmlns:mc="http://schemas.openxmlformats.org/markup-compatibility/2006" xmlns:r="http://schemas.openxmlformats.org/officeDocument/2006/relationships" xmlns:w="http://schemas.openxmlformats.org/wordprocessingml/2006/main" xmlns:w14="http://schemas.microsoft.com/office/word/2010/wordml" xmlns:w15="http://schemas.microsoft.com/office/word/2012/wordml" xmlns:w16cex="http://schemas.microsoft.com/office/word/2018/wordml/cex" xmlns:w16cid="http://schemas.microsoft.com/office/word/2016/wordml/cid" xmlns:w16="http://schemas.microsoft.com/office/word/2018/wordml" xmlns:w16se="http://schemas.microsoft.com/office/word/2015/wordml/symex" mc:Ignorable="w14 w15 w16se w16cid w16 w16cex">
   <w:docDefaults>
     <w:rPrDefault>
       <w:rPr>

</xml_diff>